<commit_message>
Update to account for Family/Circuit court county preferences, allow for suffixes in names, correct templates to prevent extra text, correct templates to allow for family/circuit court
</commit_message>
<xml_diff>
--- a/docassemble/LAWVNameChangeClinic/data/templates/name_change_order_of_publication.docx
+++ b/docassemble/LAWVNameChangeClinic/data/templates/name_change_order_of_publication.docx
@@ -1,6 +1,6 @@
 
 <file path=word/document.xml><?xml version="1.0" encoding="utf-8"?>
-<w:document xmlns:wpc="http://schemas.microsoft.com/office/word/2010/wordprocessingCanvas" xmlns:cx="http://schemas.microsoft.com/office/drawing/2014/chartex" xmlns:cx1="http://schemas.microsoft.com/office/drawing/2015/9/8/chartex" xmlns:cx2="http://schemas.microsoft.com/office/drawing/2015/10/21/chartex" xmlns:cx3="http://schemas.microsoft.com/office/drawing/2016/5/9/chartex" xmlns:cx4="http://schemas.microsoft.com/office/drawing/2016/5/10/chartex" xmlns:cx5="http://schemas.microsoft.com/office/drawing/2016/5/11/chartex" xmlns:cx6="http://schemas.microsoft.com/office/drawing/2016/5/12/chartex" xmlns:cx7="http://schemas.microsoft.com/office/drawing/2016/5/13/chartex" xmlns:cx8="http://schemas.microsoft.com/office/drawing/2016/5/14/chartex" xmlns:mc="http://schemas.openxmlformats.org/markup-compatibility/2006" xmlns:aink="http://schemas.microsoft.com/office/drawing/2016/ink" xmlns:am3d="http://schemas.microsoft.com/office/drawing/2017/model3d" xmlns:o="urn:schemas-microsoft-com:office:office" xmlns:oel="http://schemas.microsoft.com/office/2019/extlst" xmlns:r="http://schemas.openxmlformats.org/officeDocument/2006/relationships" xmlns:m="http://schemas.openxmlformats.org/officeDocument/2006/math" xmlns:v="urn:schemas-microsoft-com:vml" xmlns:wp14="http://schemas.microsoft.com/office/word/2010/wordprocessingDrawing" xmlns:wp="http://schemas.openxmlformats.org/drawingml/2006/wordprocessingDrawing" xmlns:w10="urn:schemas-microsoft-com:office:word" xmlns:w="http://schemas.openxmlformats.org/wordprocessingml/2006/main" xmlns:w14="http://schemas.microsoft.com/office/word/2010/wordml" xmlns:w15="http://schemas.microsoft.com/office/word/2012/wordml" xmlns:w16cex="http://schemas.microsoft.com/office/word/2018/wordml/cex" xmlns:w16cid="http://schemas.microsoft.com/office/word/2016/wordml/cid" xmlns:w16="http://schemas.microsoft.com/office/word/2018/wordml" xmlns:w16sdtdh="http://schemas.microsoft.com/office/word/2020/wordml/sdtdatahash" xmlns:w16se="http://schemas.microsoft.com/office/word/2015/wordml/symex" xmlns:wpg="http://schemas.microsoft.com/office/word/2010/wordprocessingGroup" xmlns:wpi="http://schemas.microsoft.com/office/word/2010/wordprocessingInk" xmlns:wne="http://schemas.microsoft.com/office/word/2006/wordml" xmlns:wps="http://schemas.microsoft.com/office/word/2010/wordprocessingShape" mc:Ignorable="w14 w15 w16se w16cid w16 w16cex w16sdtdh wp14">
+<w:document xmlns:wpc="http://schemas.microsoft.com/office/word/2010/wordprocessingCanvas" xmlns:cx="http://schemas.microsoft.com/office/drawing/2014/chartex" xmlns:cx1="http://schemas.microsoft.com/office/drawing/2015/9/8/chartex" xmlns:cx2="http://schemas.microsoft.com/office/drawing/2015/10/21/chartex" xmlns:cx3="http://schemas.microsoft.com/office/drawing/2016/5/9/chartex" xmlns:cx4="http://schemas.microsoft.com/office/drawing/2016/5/10/chartex" xmlns:cx5="http://schemas.microsoft.com/office/drawing/2016/5/11/chartex" xmlns:cx6="http://schemas.microsoft.com/office/drawing/2016/5/12/chartex" xmlns:cx7="http://schemas.microsoft.com/office/drawing/2016/5/13/chartex" xmlns:cx8="http://schemas.microsoft.com/office/drawing/2016/5/14/chartex" xmlns:mc="http://schemas.openxmlformats.org/markup-compatibility/2006" xmlns:aink="http://schemas.microsoft.com/office/drawing/2016/ink" xmlns:am3d="http://schemas.microsoft.com/office/drawing/2017/model3d" xmlns:o="urn:schemas-microsoft-com:office:office" xmlns:oel="http://schemas.microsoft.com/office/2019/extlst" xmlns:r="http://schemas.openxmlformats.org/officeDocument/2006/relationships" xmlns:m="http://schemas.openxmlformats.org/officeDocument/2006/math" xmlns:v="urn:schemas-microsoft-com:vml" xmlns:wp14="http://schemas.microsoft.com/office/word/2010/wordprocessingDrawing" xmlns:wp="http://schemas.openxmlformats.org/drawingml/2006/wordprocessingDrawing" xmlns:w10="urn:schemas-microsoft-com:office:word" xmlns:w="http://schemas.openxmlformats.org/wordprocessingml/2006/main" xmlns:w14="http://schemas.microsoft.com/office/word/2010/wordml" xmlns:w15="http://schemas.microsoft.com/office/word/2012/wordml" xmlns:w16cex="http://schemas.microsoft.com/office/word/2018/wordml/cex" xmlns:w16cid="http://schemas.microsoft.com/office/word/2016/wordml/cid" xmlns:w16="http://schemas.microsoft.com/office/word/2018/wordml" xmlns:w16du="http://schemas.microsoft.com/office/word/2023/wordml/word16du" xmlns:w16sdtdh="http://schemas.microsoft.com/office/word/2020/wordml/sdtdatahash" xmlns:w16se="http://schemas.microsoft.com/office/word/2015/wordml/symex" xmlns:wpg="http://schemas.microsoft.com/office/word/2010/wordprocessingGroup" xmlns:wpi="http://schemas.microsoft.com/office/word/2010/wordprocessingInk" xmlns:wne="http://schemas.microsoft.com/office/word/2006/wordml" xmlns:wps="http://schemas.microsoft.com/office/word/2010/wordprocessingShape" mc:Ignorable="w14 w15 w16se w16cid w16 w16cex w16sdtdh w16du wp14">
   <w:body>
     <w:p>
       <w:pPr>
@@ -19,7 +19,13 @@
         <w:t xml:space="preserve">IN </w:t>
       </w:r>
       <w:r>
-        <w:t>THE CIRCUIT COURT OF {{ upper_county }} COUNTY, WEST VIRGINIA</w:t>
+        <w:t xml:space="preserve">THE </w:t>
+      </w:r>
+      <w:r>
+        <w:t>{{ court }}</w:t>
+      </w:r>
+      <w:r>
+        <w:t xml:space="preserve"> COURT OF {{ upper_county }} COUNTY, WEST VIRGINIA</w:t>
       </w:r>
     </w:p>
     <w:p>
@@ -68,8 +74,13 @@
         <w:pStyle w:val="Title"/>
         <w:jc w:val="left"/>
       </w:pPr>
-      <w:r>
-        <w:t>{{ p.name.full(middle=”full”) }}</w:t>
+      <w:proofErr w:type="gramStart"/>
+      <w:r>
+        <w:t>{{ p</w:t>
+      </w:r>
+      <w:proofErr w:type="gramEnd"/>
+      <w:r>
+        <w:t>.name.full(middle=”full”) }}</w:t>
       </w:r>
     </w:p>
     <w:p>
@@ -190,7 +201,23 @@
           <w:bCs/>
           <w:szCs w:val="24"/>
         </w:rPr>
-        <w:t>Circuit Court of {{ p.address.county }} County,</w:t>
+        <w:t xml:space="preserve">Circuit Court of </w:t>
+      </w:r>
+      <w:proofErr w:type="gramStart"/>
+      <w:r>
+        <w:rPr>
+          <w:bCs/>
+          <w:szCs w:val="24"/>
+        </w:rPr>
+        <w:t>{{ p</w:t>
+      </w:r>
+      <w:proofErr w:type="gramEnd"/>
+      <w:r>
+        <w:rPr>
+          <w:bCs/>
+          <w:szCs w:val="24"/>
+        </w:rPr>
+        <w:t>.address.county }} County,</w:t>
       </w:r>
     </w:p>
     <w:p>
@@ -338,7 +365,23 @@
           <w:bCs/>
           <w:szCs w:val="24"/>
         </w:rPr>
-        <w:t xml:space="preserve">  At which time any interested party may appear and be heard, if they so desire.  Further, said hearing may be rescheduled without further notice or publication.  A copy of said Petition can be obtained from the undersigned Clerk at their office in {{ p.address.county }} County.</w:t>
+        <w:t xml:space="preserve">  At which time any interested party may appear and be heard, if they so desire.  Further, said hearing may be rescheduled without further notice or publication.  A copy of said Petition can be obtained from the undersigned Clerk at their office in </w:t>
+      </w:r>
+      <w:proofErr w:type="gramStart"/>
+      <w:r>
+        <w:rPr>
+          <w:bCs/>
+          <w:szCs w:val="24"/>
+        </w:rPr>
+        <w:t>{{ p</w:t>
+      </w:r>
+      <w:proofErr w:type="gramEnd"/>
+      <w:r>
+        <w:rPr>
+          <w:bCs/>
+          <w:szCs w:val="24"/>
+        </w:rPr>
+        <w:t>.address.county }} County.</w:t>
       </w:r>
     </w:p>
     <w:p>
@@ -492,8 +535,46 @@
 </w:document>
 </file>
 
+<file path=word/endnotes.xml><?xml version="1.0" encoding="utf-8"?>
+<w:endnotes xmlns:wpc="http://schemas.microsoft.com/office/word/2010/wordprocessingCanvas" xmlns:cx="http://schemas.microsoft.com/office/drawing/2014/chartex" xmlns:cx1="http://schemas.microsoft.com/office/drawing/2015/9/8/chartex" xmlns:cx2="http://schemas.microsoft.com/office/drawing/2015/10/21/chartex" xmlns:cx3="http://schemas.microsoft.com/office/drawing/2016/5/9/chartex" xmlns:cx4="http://schemas.microsoft.com/office/drawing/2016/5/10/chartex" xmlns:cx5="http://schemas.microsoft.com/office/drawing/2016/5/11/chartex" xmlns:cx6="http://schemas.microsoft.com/office/drawing/2016/5/12/chartex" xmlns:cx7="http://schemas.microsoft.com/office/drawing/2016/5/13/chartex" xmlns:cx8="http://schemas.microsoft.com/office/drawing/2016/5/14/chartex" xmlns:mc="http://schemas.openxmlformats.org/markup-compatibility/2006" xmlns:aink="http://schemas.microsoft.com/office/drawing/2016/ink" xmlns:am3d="http://schemas.microsoft.com/office/drawing/2017/model3d" xmlns:o="urn:schemas-microsoft-com:office:office" xmlns:oel="http://schemas.microsoft.com/office/2019/extlst" xmlns:r="http://schemas.openxmlformats.org/officeDocument/2006/relationships" xmlns:m="http://schemas.openxmlformats.org/officeDocument/2006/math" xmlns:v="urn:schemas-microsoft-com:vml" xmlns:wp14="http://schemas.microsoft.com/office/word/2010/wordprocessingDrawing" xmlns:wp="http://schemas.openxmlformats.org/drawingml/2006/wordprocessingDrawing" xmlns:w10="urn:schemas-microsoft-com:office:word" xmlns:w="http://schemas.openxmlformats.org/wordprocessingml/2006/main" xmlns:w14="http://schemas.microsoft.com/office/word/2010/wordml" xmlns:w15="http://schemas.microsoft.com/office/word/2012/wordml" xmlns:w16cex="http://schemas.microsoft.com/office/word/2018/wordml/cex" xmlns:w16cid="http://schemas.microsoft.com/office/word/2016/wordml/cid" xmlns:w16="http://schemas.microsoft.com/office/word/2018/wordml" xmlns:w16du="http://schemas.microsoft.com/office/word/2023/wordml/word16du" xmlns:w16sdtdh="http://schemas.microsoft.com/office/word/2020/wordml/sdtdatahash" xmlns:w16se="http://schemas.microsoft.com/office/word/2015/wordml/symex" xmlns:wpg="http://schemas.microsoft.com/office/word/2010/wordprocessingGroup" xmlns:wpi="http://schemas.microsoft.com/office/word/2010/wordprocessingInk" xmlns:wne="http://schemas.microsoft.com/office/word/2006/wordml" xmlns:wps="http://schemas.microsoft.com/office/word/2010/wordprocessingShape" mc:Ignorable="w14 w15 w16se w16cid w16 w16cex w16sdtdh w16du wp14">
+  <w:endnote w:type="separator" w:id="-1">
+    <w:p>
+      <w:r>
+        <w:separator/>
+      </w:r>
+    </w:p>
+  </w:endnote>
+  <w:endnote w:type="continuationSeparator" w:id="0">
+    <w:p>
+      <w:r>
+        <w:continuationSeparator/>
+      </w:r>
+    </w:p>
+  </w:endnote>
+</w:endnotes>
+</file>
+
+<file path=word/footnotes.xml><?xml version="1.0" encoding="utf-8"?>
+<w:footnotes xmlns:wpc="http://schemas.microsoft.com/office/word/2010/wordprocessingCanvas" xmlns:cx="http://schemas.microsoft.com/office/drawing/2014/chartex" xmlns:cx1="http://schemas.microsoft.com/office/drawing/2015/9/8/chartex" xmlns:cx2="http://schemas.microsoft.com/office/drawing/2015/10/21/chartex" xmlns:cx3="http://schemas.microsoft.com/office/drawing/2016/5/9/chartex" xmlns:cx4="http://schemas.microsoft.com/office/drawing/2016/5/10/chartex" xmlns:cx5="http://schemas.microsoft.com/office/drawing/2016/5/11/chartex" xmlns:cx6="http://schemas.microsoft.com/office/drawing/2016/5/12/chartex" xmlns:cx7="http://schemas.microsoft.com/office/drawing/2016/5/13/chartex" xmlns:cx8="http://schemas.microsoft.com/office/drawing/2016/5/14/chartex" xmlns:mc="http://schemas.openxmlformats.org/markup-compatibility/2006" xmlns:aink="http://schemas.microsoft.com/office/drawing/2016/ink" xmlns:am3d="http://schemas.microsoft.com/office/drawing/2017/model3d" xmlns:o="urn:schemas-microsoft-com:office:office" xmlns:oel="http://schemas.microsoft.com/office/2019/extlst" xmlns:r="http://schemas.openxmlformats.org/officeDocument/2006/relationships" xmlns:m="http://schemas.openxmlformats.org/officeDocument/2006/math" xmlns:v="urn:schemas-microsoft-com:vml" xmlns:wp14="http://schemas.microsoft.com/office/word/2010/wordprocessingDrawing" xmlns:wp="http://schemas.openxmlformats.org/drawingml/2006/wordprocessingDrawing" xmlns:w10="urn:schemas-microsoft-com:office:word" xmlns:w="http://schemas.openxmlformats.org/wordprocessingml/2006/main" xmlns:w14="http://schemas.microsoft.com/office/word/2010/wordml" xmlns:w15="http://schemas.microsoft.com/office/word/2012/wordml" xmlns:w16cex="http://schemas.microsoft.com/office/word/2018/wordml/cex" xmlns:w16cid="http://schemas.microsoft.com/office/word/2016/wordml/cid" xmlns:w16="http://schemas.microsoft.com/office/word/2018/wordml" xmlns:w16du="http://schemas.microsoft.com/office/word/2023/wordml/word16du" xmlns:w16sdtdh="http://schemas.microsoft.com/office/word/2020/wordml/sdtdatahash" xmlns:w16se="http://schemas.microsoft.com/office/word/2015/wordml/symex" xmlns:wpg="http://schemas.microsoft.com/office/word/2010/wordprocessingGroup" xmlns:wpi="http://schemas.microsoft.com/office/word/2010/wordprocessingInk" xmlns:wne="http://schemas.microsoft.com/office/word/2006/wordml" xmlns:wps="http://schemas.microsoft.com/office/word/2010/wordprocessingShape" mc:Ignorable="w14 w15 w16se w16cid w16 w16cex w16sdtdh w16du wp14">
+  <w:footnote w:type="separator" w:id="-1">
+    <w:p>
+      <w:r>
+        <w:separator/>
+      </w:r>
+    </w:p>
+  </w:footnote>
+  <w:footnote w:type="continuationSeparator" w:id="0">
+    <w:p>
+      <w:r>
+        <w:continuationSeparator/>
+      </w:r>
+    </w:p>
+  </w:footnote>
+</w:footnotes>
+</file>
+
 <file path=word/styles.xml><?xml version="1.0" encoding="utf-8"?>
-<w:styles xmlns:mc="http://schemas.openxmlformats.org/markup-compatibility/2006" xmlns:r="http://schemas.openxmlformats.org/officeDocument/2006/relationships" xmlns:w="http://schemas.openxmlformats.org/wordprocessingml/2006/main" xmlns:w14="http://schemas.microsoft.com/office/word/2010/wordml" xmlns:w15="http://schemas.microsoft.com/office/word/2012/wordml" xmlns:w16cex="http://schemas.microsoft.com/office/word/2018/wordml/cex" xmlns:w16cid="http://schemas.microsoft.com/office/word/2016/wordml/cid" xmlns:w16="http://schemas.microsoft.com/office/word/2018/wordml" xmlns:w16sdtdh="http://schemas.microsoft.com/office/word/2020/wordml/sdtdatahash" xmlns:w16se="http://schemas.microsoft.com/office/word/2015/wordml/symex" mc:Ignorable="w14 w15 w16se w16cid w16 w16cex w16sdtdh">
+<w:styles xmlns:mc="http://schemas.openxmlformats.org/markup-compatibility/2006" xmlns:r="http://schemas.openxmlformats.org/officeDocument/2006/relationships" xmlns:w="http://schemas.openxmlformats.org/wordprocessingml/2006/main" xmlns:w14="http://schemas.microsoft.com/office/word/2010/wordml" xmlns:w15="http://schemas.microsoft.com/office/word/2012/wordml" xmlns:w16cex="http://schemas.microsoft.com/office/word/2018/wordml/cex" xmlns:w16cid="http://schemas.microsoft.com/office/word/2016/wordml/cid" xmlns:w16="http://schemas.microsoft.com/office/word/2018/wordml" xmlns:w16du="http://schemas.microsoft.com/office/word/2023/wordml/word16du" xmlns:w16sdtdh="http://schemas.microsoft.com/office/word/2020/wordml/sdtdatahash" xmlns:w16se="http://schemas.microsoft.com/office/word/2015/wordml/symex" mc:Ignorable="w14 w15 w16se w16cid w16 w16cex w16sdtdh w16du">
   <w:docDefaults>
     <w:rPrDefault>
       <w:rPr>
@@ -940,6 +1021,54 @@
       <w:bCs/>
       <w:sz w:val="24"/>
       <w:szCs w:val="24"/>
+    </w:rPr>
+  </w:style>
+  <w:style w:type="paragraph" w:styleId="Header">
+    <w:name w:val="header"/>
+    <w:basedOn w:val="Normal"/>
+    <w:link w:val="HeaderChar"/>
+    <w:uiPriority w:val="99"/>
+    <w:unhideWhenUsed/>
+    <w:rsid w:val="006E533E"/>
+    <w:pPr>
+      <w:tabs>
+        <w:tab w:val="center" w:pos="4680"/>
+        <w:tab w:val="right" w:pos="9360"/>
+      </w:tabs>
+    </w:pPr>
+  </w:style>
+  <w:style w:type="character" w:customStyle="1" w:styleId="HeaderChar">
+    <w:name w:val="Header Char"/>
+    <w:basedOn w:val="DefaultParagraphFont"/>
+    <w:link w:val="Header"/>
+    <w:uiPriority w:val="99"/>
+    <w:rsid w:val="006E533E"/>
+    <w:rPr>
+      <w:sz w:val="24"/>
+    </w:rPr>
+  </w:style>
+  <w:style w:type="paragraph" w:styleId="Footer">
+    <w:name w:val="footer"/>
+    <w:basedOn w:val="Normal"/>
+    <w:link w:val="FooterChar"/>
+    <w:uiPriority w:val="99"/>
+    <w:unhideWhenUsed/>
+    <w:rsid w:val="006E533E"/>
+    <w:pPr>
+      <w:tabs>
+        <w:tab w:val="center" w:pos="4680"/>
+        <w:tab w:val="right" w:pos="9360"/>
+      </w:tabs>
+    </w:pPr>
+  </w:style>
+  <w:style w:type="character" w:customStyle="1" w:styleId="FooterChar">
+    <w:name w:val="Footer Char"/>
+    <w:basedOn w:val="DefaultParagraphFont"/>
+    <w:link w:val="Footer"/>
+    <w:uiPriority w:val="99"/>
+    <w:rsid w:val="006E533E"/>
+    <w:rPr>
+      <w:sz w:val="24"/>
     </w:rPr>
   </w:style>
 </w:styles>

</xml_diff>